<commit_message>
Version 2.0 - Migration - https://github.com/randarp/typed-contract/wiki/Migrating-from-1.x-to-2.x
</commit_message>
<xml_diff>
--- a/documents/NPM Process TC.docx
+++ b/documents/NPM Process TC.docx
@@ -65,7 +65,15 @@
         <w:t xml:space="preserve">Make sure the version number in </w:t>
       </w:r>
       <w:r>
-        <w:t>C:\Projects\TypedContract\Code\</w:t>
+        <w:t>C:\Projects\TypedContract\</w:t>
+      </w:r>
+      <w:r>
+        <w:t>src</w:t>
+      </w:r>
+      <w:bookmarkStart w:id="0" w:name="_GoBack"/>
+      <w:bookmarkEnd w:id="0"/>
+      <w:r>
+        <w:t>\</w:t>
       </w:r>
       <w:r>
         <w:t xml:space="preserve"> is correct.</w:t>
@@ -83,13 +91,17 @@
         <w:t xml:space="preserve">Go to the </w:t>
       </w:r>
       <w:r>
-        <w:t>C:\Projects\TypedContract\Code\</w:t>
+        <w:t>C:\Projects\TypedContract\</w:t>
+      </w:r>
+      <w:r>
+        <w:t>src</w:t>
+      </w:r>
+      <w:r>
+        <w:t>\</w:t>
       </w:r>
       <w:r>
         <w:t xml:space="preserve"> </w:t>
       </w:r>
-      <w:bookmarkStart w:id="0" w:name="_GoBack"/>
-      <w:bookmarkEnd w:id="0"/>
       <w:r>
         <w:t>directory</w:t>
       </w:r>
@@ -1069,7 +1081,7 @@
   <a:extraClrSchemeLst/>
   <a:extLst>
     <a:ext uri="{05A4C25C-085E-4340-85A3-A5531E510DB2}">
-      <thm15:themeFamily xmlns:thm15="http://schemas.microsoft.com/office/thememl/2012/main" xmlns="" name="Office Theme" id="{62F939B6-93AF-4DB8-9C6B-D6C7DFDC589F}" vid="{4A3C46E8-61CC-4603-A589-7422A47A8E4A}"/>
+      <thm15:themeFamily xmlns="" xmlns:thm15="http://schemas.microsoft.com/office/thememl/2012/main" name="Office Theme" id="{62F939B6-93AF-4DB8-9C6B-D6C7DFDC589F}" vid="{4A3C46E8-61CC-4603-A589-7422A47A8E4A}"/>
     </a:ext>
   </a:extLst>
 </a:theme>

</xml_diff>